<commit_message>
added 13 and 14 folder
</commit_message>
<xml_diff>
--- a/Important Links.docx
+++ b/Important Links.docx
@@ -50,7 +50,23 @@
               <w:spacing w:after="0" w:line="240" w:lineRule="auto"/>
             </w:pPr>
             <w:r>
-              <w:t>Video on pivot_longer and pivot_wider in R</w:t>
+              <w:t xml:space="preserve">Video on </w:t>
+            </w:r>
+            <w:proofErr w:type="spellStart"/>
+            <w:r>
+              <w:t>pivot_longer</w:t>
+            </w:r>
+            <w:proofErr w:type="spellEnd"/>
+            <w:r>
+              <w:t xml:space="preserve"> and </w:t>
+            </w:r>
+            <w:proofErr w:type="spellStart"/>
+            <w:r>
+              <w:t>pivot_wider</w:t>
+            </w:r>
+            <w:proofErr w:type="spellEnd"/>
+            <w:r>
+              <w:t xml:space="preserve"> in R</w:t>
             </w:r>
           </w:p>
         </w:tc>
@@ -82,8 +98,13 @@
             <w:pPr>
               <w:spacing w:after="0" w:line="240" w:lineRule="auto"/>
             </w:pPr>
-            <w:r>
-              <w:t>Sane’s Academy YouTube Channel</w:t>
+            <w:proofErr w:type="spellStart"/>
+            <w:r>
+              <w:t>Sane’s</w:t>
+            </w:r>
+            <w:proofErr w:type="spellEnd"/>
+            <w:r>
+              <w:t xml:space="preserve"> Academy YouTube Channel</w:t>
             </w:r>
           </w:p>
         </w:tc>
@@ -156,8 +177,30 @@
               <w:rPr>
                 <w:lang w:val="en-US"/>
               </w:rPr>
-              <w:t>scoring=”” options in GridSearchCV and cross_val_score</w:t>
-            </w:r>
+              <w:t xml:space="preserve">scoring=”” options in </w:t>
+            </w:r>
+            <w:proofErr w:type="spellStart"/>
+            <w:r>
+              <w:rPr>
+                <w:lang w:val="en-US"/>
+              </w:rPr>
+              <w:t>GridSearchCV</w:t>
+            </w:r>
+            <w:proofErr w:type="spellEnd"/>
+            <w:r>
+              <w:rPr>
+                <w:lang w:val="en-US"/>
+              </w:rPr>
+              <w:t xml:space="preserve"> and </w:t>
+            </w:r>
+            <w:proofErr w:type="spellStart"/>
+            <w:r>
+              <w:rPr>
+                <w:lang w:val="en-US"/>
+              </w:rPr>
+              <w:t>cross_val_score</w:t>
+            </w:r>
+            <w:proofErr w:type="spellEnd"/>
           </w:p>
         </w:tc>
         <w:tc>
@@ -213,6 +256,145 @@
                   <w:rStyle w:val="Hyperlink"/>
                 </w:rPr>
                 <w:t>https://docs.h2o.ai/h2o/latest-stable/h2o-py/docs/modeling.html#</w:t>
+              </w:r>
+            </w:hyperlink>
+          </w:p>
+        </w:tc>
+      </w:tr>
+      <w:tr>
+        <w:tc>
+          <w:tcPr>
+            <w:tcW w:w="4508" w:type="dxa"/>
+          </w:tcPr>
+          <w:p>
+            <w:pPr>
+              <w:spacing w:after="0" w:line="240" w:lineRule="auto"/>
+              <w:rPr>
+                <w:lang w:val="en-US"/>
+              </w:rPr>
+            </w:pPr>
+            <w:proofErr w:type="spellStart"/>
+            <w:r>
+              <w:rPr>
+                <w:lang w:val="en-US"/>
+              </w:rPr>
+              <w:t>Courera</w:t>
+            </w:r>
+            <w:proofErr w:type="spellEnd"/>
+            <w:r>
+              <w:rPr>
+                <w:lang w:val="en-US"/>
+              </w:rPr>
+              <w:t xml:space="preserve"> Recommender Systems Course</w:t>
+            </w:r>
+          </w:p>
+        </w:tc>
+        <w:tc>
+          <w:tcPr>
+            <w:tcW w:w="4508" w:type="dxa"/>
+          </w:tcPr>
+          <w:p>
+            <w:pPr>
+              <w:spacing w:after="0" w:line="240" w:lineRule="auto"/>
+            </w:pPr>
+            <w:hyperlink r:id="rId9" w:history="1">
+              <w:r>
+                <w:rPr>
+                  <w:rStyle w:val="Hyperlink"/>
+                </w:rPr>
+                <w:t>https://www.coursera.org/learn/basic-recommender-systems/home/welcome</w:t>
+              </w:r>
+            </w:hyperlink>
+          </w:p>
+        </w:tc>
+      </w:tr>
+      <w:tr>
+        <w:tc>
+          <w:tcPr>
+            <w:tcW w:w="4508" w:type="dxa"/>
+          </w:tcPr>
+          <w:p>
+            <w:pPr>
+              <w:spacing w:after="0" w:line="240" w:lineRule="auto"/>
+              <w:rPr>
+                <w:lang w:val="en-US"/>
+              </w:rPr>
+            </w:pPr>
+            <w:r>
+              <w:rPr>
+                <w:lang w:val="en-US"/>
+              </w:rPr>
+              <w:t>Analytics Vidhya Pandas Course</w:t>
+            </w:r>
+          </w:p>
+        </w:tc>
+        <w:tc>
+          <w:tcPr>
+            <w:tcW w:w="4508" w:type="dxa"/>
+          </w:tcPr>
+          <w:p>
+            <w:pPr>
+              <w:spacing w:after="0" w:line="240" w:lineRule="auto"/>
+            </w:pPr>
+            <w:hyperlink r:id="rId10" w:history="1">
+              <w:r>
+                <w:rPr>
+                  <w:rStyle w:val="Hyperlink"/>
+                </w:rPr>
+                <w:t>https://courses.analyticsvidhya.com/courses/pandas-for-data-analysis-in-python</w:t>
+              </w:r>
+            </w:hyperlink>
+          </w:p>
+        </w:tc>
+      </w:tr>
+      <w:tr>
+        <w:tc>
+          <w:tcPr>
+            <w:tcW w:w="4508" w:type="dxa"/>
+          </w:tcPr>
+          <w:p>
+            <w:pPr>
+              <w:spacing w:after="0" w:line="240" w:lineRule="auto"/>
+              <w:rPr>
+                <w:lang w:val="en-US"/>
+              </w:rPr>
+            </w:pPr>
+            <w:r>
+              <w:rPr>
+                <w:lang w:val="en-US"/>
+              </w:rPr>
+              <w:t xml:space="preserve">Kevin Markham’s </w:t>
+            </w:r>
+            <w:proofErr w:type="spellStart"/>
+            <w:r>
+              <w:rPr>
+                <w:lang w:val="en-US"/>
+              </w:rPr>
+              <w:t>YoutTube</w:t>
+            </w:r>
+            <w:proofErr w:type="spellEnd"/>
+            <w:r>
+              <w:rPr>
+                <w:lang w:val="en-US"/>
+              </w:rPr>
+              <w:t xml:space="preserve"> Channel</w:t>
+            </w:r>
+          </w:p>
+        </w:tc>
+        <w:tc>
+          <w:tcPr>
+            <w:tcW w:w="4508" w:type="dxa"/>
+          </w:tcPr>
+          <w:p>
+            <w:pPr>
+              <w:spacing w:after="0" w:line="240" w:lineRule="auto"/>
+            </w:pPr>
+            <w:hyperlink r:id="rId11" w:history="1">
+              <w:r>
+                <w:rPr>
+                  <w:rStyle w:val="Hyperlink"/>
+                </w:rPr>
+                <w:t>https://www.youtube.com/@dataschool</w:t>
               </w:r>
             </w:hyperlink>
           </w:p>

</xml_diff>